<commit_message>
restructuring, cleaning, new nanlysis
</commit_message>
<xml_diff>
--- a/0_papers/grundforløb_komparativ_analyse.docx
+++ b/0_papers/grundforløb_komparativ_analyse.docx
@@ -170,6 +170,9 @@
     </w:p>
     <w:p>
       <w:r>
+        <w:rPr>
+          <w:noProof/>
+        </w:rPr>
         <w:drawing>
           <wp:inline distT="0" distB="0" distL="0" distR="0" wp14:anchorId="7422F653" wp14:editId="61BEF44A">
             <wp:extent cx="6120130" cy="2534920"/>
@@ -247,7 +250,7 @@
     </w:p>
     <w:p>
       <w:r>
-        <w:t>Havvindsproduktionen</w:t>
+        <w:t>Havvindskapaciteten</w:t>
       </w:r>
       <w:r>
         <w:t xml:space="preserve"> og dermed produktionen</w:t>
@@ -319,10 +322,7 @@
               <w:jc w:val="center"/>
             </w:pPr>
             <w:r>
-              <w:t>8287</w:t>
-            </w:r>
-            <w:r>
-              <w:t xml:space="preserve"> MW</w:t>
+              <w:t>8287 MW</w:t>
             </w:r>
           </w:p>
         </w:tc>
@@ -366,10 +366,7 @@
               <w:jc w:val="center"/>
             </w:pPr>
             <w:r>
-              <w:t>12560</w:t>
-            </w:r>
-            <w:r>
-              <w:t xml:space="preserve"> MW</w:t>
+              <w:t>12560 MW</w:t>
             </w:r>
           </w:p>
         </w:tc>
@@ -410,10 +407,7 @@
               <w:jc w:val="center"/>
             </w:pPr>
             <w:r>
-              <w:t>14000</w:t>
-            </w:r>
-            <w:r>
-              <w:t xml:space="preserve"> MW</w:t>
+              <w:t>14000 MW</w:t>
             </w:r>
           </w:p>
         </w:tc>
@@ -450,6 +444,9 @@
     </w:p>
     <w:p>
       <w:r>
+        <w:rPr>
+          <w:noProof/>
+        </w:rPr>
         <w:drawing>
           <wp:inline distT="0" distB="0" distL="0" distR="0" wp14:anchorId="03DAA5A6" wp14:editId="36248C0E">
             <wp:extent cx="6120130" cy="2522220"/>
@@ -518,6 +515,9 @@
     </w:p>
     <w:p>
       <w:r>
+        <w:rPr>
+          <w:noProof/>
+        </w:rPr>
         <w:drawing>
           <wp:inline distT="0" distB="0" distL="0" distR="0" wp14:anchorId="6C9CBFCB" wp14:editId="55612F7B">
             <wp:extent cx="6120130" cy="2534920"/>
@@ -619,10 +619,7 @@
               <w:jc w:val="center"/>
             </w:pPr>
             <w:r>
-              <w:t>25134</w:t>
-            </w:r>
-            <w:r>
-              <w:t xml:space="preserve"> </w:t>
+              <w:t xml:space="preserve">25134 </w:t>
             </w:r>
             <w:r>
               <w:t>MW</w:t>
@@ -666,10 +663,7 @@
               <w:jc w:val="center"/>
             </w:pPr>
             <w:r>
-              <w:t>10000</w:t>
-            </w:r>
-            <w:r>
-              <w:t xml:space="preserve"> </w:t>
+              <w:t xml:space="preserve">10000 </w:t>
             </w:r>
             <w:r>
               <w:t>MW</w:t>
@@ -713,10 +707,7 @@
               <w:jc w:val="center"/>
             </w:pPr>
             <w:r>
-              <w:t>10000</w:t>
-            </w:r>
-            <w:r>
-              <w:t xml:space="preserve"> </w:t>
+              <w:t xml:space="preserve">10000 </w:t>
             </w:r>
             <w:r>
               <w:t>MW</w:t>
@@ -744,32 +735,23 @@
         <w:pStyle w:val="Heading3"/>
       </w:pPr>
       <w:r>
-        <w:t>1.</w:t>
-      </w:r>
-      <w:r>
-        <w:t>2</w:t>
+        <w:t xml:space="preserve">1.2 </w:t>
+      </w:r>
+      <w:r>
+        <w:t>Ubalance i import og eksport</w:t>
+      </w:r>
+    </w:p>
+    <w:p>
+      <w:r>
+        <w:t>Der sker aktuelt noget mærkeligt i vores grundforløb i årets allersidste timer</w:t>
+      </w:r>
+      <w:r>
+        <w:t>, hvor vi pludseligt har en stor import, hvilken modellen kun er sat til at tillade, når den indenlandske produktion ikke er tilstrækkelig</w:t>
       </w:r>
       <w:r>
         <w:t xml:space="preserve"> </w:t>
       </w:r>
       <w:r>
-        <w:t>Ubalance i import og eksport</w:t>
-      </w:r>
-    </w:p>
-    <w:p>
-      <w:r>
-        <w:t>Der sker</w:t>
-      </w:r>
-      <w:r>
-        <w:t xml:space="preserve"> aktuelt noget mærkeligt i vores grundforløb i årets allersidste timer</w:t>
-      </w:r>
-      <w:r>
-        <w:t>, hvor vi pludseligt har en stor import, hvilken modellen kun er sat til at tillade, når den indenlandske produktion ikke er tilstrækkelig</w:t>
-      </w:r>
-      <w:r>
-        <w:t xml:space="preserve"> </w:t>
-      </w:r>
-      <w:r>
         <w:t xml:space="preserve">(kaldes ’import problem’ i EnergyPLAN) </w:t>
       </w:r>
       <w:r>
@@ -781,6 +763,9 @@
     </w:p>
     <w:p>
       <w:r>
+        <w:rPr>
+          <w:noProof/>
+        </w:rPr>
         <w:lastRenderedPageBreak/>
         <w:drawing>
           <wp:inline distT="0" distB="0" distL="0" distR="0" wp14:anchorId="66487A53" wp14:editId="13A45ADE">
@@ -859,6 +844,9 @@
     </w:p>
     <w:p>
       <w:r>
+        <w:rPr>
+          <w:noProof/>
+        </w:rPr>
         <w:drawing>
           <wp:inline distT="0" distB="0" distL="0" distR="0" wp14:anchorId="035E50E5" wp14:editId="3C898760">
             <wp:extent cx="6120130" cy="2522220"/>
@@ -1004,6 +992,9 @@
     </w:p>
     <w:p>
       <w:r>
+        <w:rPr>
+          <w:noProof/>
+        </w:rPr>
         <w:drawing>
           <wp:inline distT="0" distB="0" distL="0" distR="0" wp14:anchorId="2C02581E" wp14:editId="4C5CAD81">
             <wp:extent cx="6120130" cy="2534920"/>
@@ -1099,6 +1090,9 @@
     </w:p>
     <w:p>
       <w:r>
+        <w:rPr>
+          <w:noProof/>
+        </w:rPr>
         <w:drawing>
           <wp:inline distT="0" distB="0" distL="0" distR="0" wp14:anchorId="55CD5905" wp14:editId="2B5A44B4">
             <wp:extent cx="6120130" cy="3355340"/>
@@ -1170,6 +1164,9 @@
     </w:p>
     <w:p>
       <w:r>
+        <w:rPr>
+          <w:noProof/>
+        </w:rPr>
         <w:drawing>
           <wp:inline distT="0" distB="0" distL="0" distR="0" wp14:anchorId="09D1AA7B" wp14:editId="04056A03">
             <wp:extent cx="6120130" cy="3253740"/>
@@ -1233,7 +1230,6 @@
       <w:pPr>
         <w:rPr>
           <w:rFonts w:eastAsiaTheme="minorEastAsia"/>
-          <w:lang w:val="en-US"/>
         </w:rPr>
       </w:pPr>
       <m:oMathPara>
@@ -1244,7 +1240,6 @@
             </m:rPr>
             <w:rPr>
               <w:rFonts w:ascii="Cambria Math" w:hAnsi="Cambria Math"/>
-              <w:lang w:val="en-US"/>
             </w:rPr>
             <m:t xml:space="preserve">Capture </m:t>
           </m:r>
@@ -1264,7 +1259,6 @@
                 </m:rPr>
                 <w:rPr>
                   <w:rFonts w:ascii="Cambria Math" w:hAnsi="Cambria Math"/>
-                  <w:lang w:val="en-US"/>
                 </w:rPr>
                 <m:t>rate</m:t>
               </m:r>
@@ -1286,7 +1280,6 @@
           <m:r>
             <w:rPr>
               <w:rFonts w:ascii="Cambria Math" w:hAnsi="Cambria Math"/>
-              <w:lang w:val="en-US"/>
             </w:rPr>
             <m:t>=</m:t>
           </m:r>
@@ -1677,19 +1670,7 @@
                     <w:rPr>
                       <w:rFonts w:ascii="Cambria Math" w:eastAsiaTheme="minorEastAsia" w:hAnsi="Cambria Math"/>
                     </w:rPr>
-                    <m:t>3649</m:t>
-                  </m:r>
-                  <m:r>
-                    <w:rPr>
-                      <w:rFonts w:ascii="Cambria Math" w:eastAsiaTheme="minorEastAsia" w:hAnsi="Cambria Math"/>
-                    </w:rPr>
-                    <m:t>,</m:t>
-                  </m:r>
-                  <m:r>
-                    <w:rPr>
-                      <w:rFonts w:ascii="Cambria Math" w:eastAsiaTheme="minorEastAsia" w:hAnsi="Cambria Math"/>
-                    </w:rPr>
-                    <m:t>5857</m:t>
+                    <m:t>3649,5857</m:t>
                   </m:r>
                 </m:e>
               </m:d>
@@ -1826,6 +1807,7 @@
       <w:r>
         <w:rPr>
           <w:rFonts w:eastAsiaTheme="minorEastAsia"/>
+          <w:noProof/>
         </w:rPr>
         <w:drawing>
           <wp:inline distT="0" distB="0" distL="0" distR="0" wp14:anchorId="5CF4651B" wp14:editId="2F67B54E">
@@ -1873,6 +1855,9 @@
     </w:p>
     <w:p>
       <w:r>
+        <w:rPr>
+          <w:noProof/>
+        </w:rPr>
         <w:drawing>
           <wp:inline distT="0" distB="0" distL="0" distR="0" wp14:anchorId="39DE323E" wp14:editId="5C9370FA">
             <wp:extent cx="6120130" cy="3184525"/>
@@ -1912,6 +1897,9 @@
     </w:p>
     <w:p>
       <w:r>
+        <w:rPr>
+          <w:noProof/>
+        </w:rPr>
         <w:lastRenderedPageBreak/>
         <w:drawing>
           <wp:inline distT="0" distB="0" distL="0" distR="0" wp14:anchorId="3C4B6AB4" wp14:editId="38D2983E">
@@ -2061,6 +2049,9 @@
         <w:t xml:space="preserve"> (tæt på 1), hvilket også gælder for de fleste af vores serier, men bemærkelsesværdigt ikke for sol og ’smart charge’</w:t>
       </w:r>
       <w:r>
+        <w:t xml:space="preserve"> i.e. elopladning</w:t>
+      </w:r>
+      <w:r>
         <w:t>.</w:t>
       </w:r>
     </w:p>
@@ -2076,7 +2067,10 @@
         <w:t>I vores initiale grundforløb sælges kraftvarmeelproduktionen desuden til en formidabel pris og samme gør</w:t>
       </w:r>
       <w:r>
-        <w:t xml:space="preserve"> generel elafladning</w:t>
+        <w:t xml:space="preserve"> elafladning</w:t>
+      </w:r>
+      <w:r>
+        <w:t xml:space="preserve"> af diverse lagre</w:t>
       </w:r>
       <w:r>
         <w:t>.</w:t>
@@ -2141,6 +2135,7 @@
               <w:rFonts w:ascii="Cambria Math" w:hAnsi="Cambria Math"/>
               <w:lang w:val="en-US"/>
             </w:rPr>
+            <w:lastRenderedPageBreak/>
             <m:t xml:space="preserve">Capacity </m:t>
           </m:r>
           <m:sSub>
@@ -2307,7 +2302,6 @@
         <w:rPr>
           <w:rFonts w:eastAsiaTheme="minorEastAsia"/>
         </w:rPr>
-        <w:lastRenderedPageBreak/>
         <w:t xml:space="preserve">Hvor </w:t>
       </w:r>
       <m:oMath>
@@ -2533,6 +2527,7 @@
       <w:r>
         <w:rPr>
           <w:rFonts w:eastAsiaTheme="minorEastAsia"/>
+          <w:noProof/>
         </w:rPr>
         <w:drawing>
           <wp:inline distT="0" distB="0" distL="0" distR="0" wp14:anchorId="055A17AE" wp14:editId="18D2E913">
@@ -2623,6 +2618,7 @@
       <w:r>
         <w:rPr>
           <w:rFonts w:eastAsiaTheme="minorEastAsia"/>
+          <w:noProof/>
         </w:rPr>
         <w:drawing>
           <wp:inline distT="0" distB="0" distL="0" distR="0" wp14:anchorId="34ACE905" wp14:editId="26A2E70D">
@@ -2671,6 +2667,7 @@
         <w:rPr>
           <w:rFonts w:eastAsiaTheme="minorEastAsia"/>
         </w:rPr>
+        <w:lastRenderedPageBreak/>
         <w:t>I dekomponeringen gælder det entydigt, at kapacitetsfaktorene er højere om sommeren for sol</w:t>
       </w:r>
       <w:r>
@@ -2683,26 +2680,13 @@
         <w:rPr>
           <w:rFonts w:eastAsiaTheme="minorEastAsia"/>
         </w:rPr>
-        <w:t xml:space="preserve">Denne </w:t>
-      </w:r>
-      <w:r>
-        <w:rPr>
-          <w:rFonts w:eastAsiaTheme="minorEastAsia"/>
-        </w:rPr>
-        <w:lastRenderedPageBreak/>
-        <w:t xml:space="preserve">kanibaliseringseffekt på landvind er størst i vores scenarie, mens effekten </w:t>
-      </w:r>
-      <w:r>
-        <w:rPr>
-          <w:rFonts w:eastAsiaTheme="minorEastAsia"/>
-        </w:rPr>
-        <w:t>på havvind</w:t>
-      </w:r>
-      <w:r>
-        <w:rPr>
-          <w:rFonts w:eastAsiaTheme="minorEastAsia"/>
-        </w:rPr>
-        <w:t xml:space="preserve"> </w:t>
+        <w:t xml:space="preserve">Denne kanibaliseringseffekt på landvind er størst i vores scenarie, mens effekten </w:t>
+      </w:r>
+      <w:r>
+        <w:rPr>
+          <w:rFonts w:eastAsiaTheme="minorEastAsia"/>
+        </w:rPr>
+        <w:t xml:space="preserve">på havvind </w:t>
       </w:r>
       <w:r>
         <w:rPr>
@@ -2787,7 +2771,13 @@
         <w:t>kapacitetsfaktoren for fire lagertyper: Hydrogen, V2G, batterier og termisk lagring</w:t>
       </w:r>
       <w:r>
-        <w:t xml:space="preserve"> for hele året og per summersæsonnen versus resten af året</w:t>
+        <w:t xml:space="preserve"> for hele året og per s</w:t>
+      </w:r>
+      <w:r>
+        <w:t>o</w:t>
+      </w:r>
+      <w:r>
+        <w:t>mmersæsonnen versus resten af året</w:t>
       </w:r>
       <w:r>
         <w:t>. Herunder har jeg angivet kapaciteterne på de fire typer</w:t>
@@ -3003,11 +2993,13 @@
         <w:t xml:space="preserve"> jf. den meget store batterikapacitet:</w:t>
       </w:r>
     </w:p>
-    <w:p/>
-    <w:p>
-      <w:r>
+    <w:p>
+      <w:r>
+        <w:rPr>
+          <w:noProof/>
+        </w:rPr>
         <w:drawing>
-          <wp:inline distT="0" distB="0" distL="0" distR="0" wp14:anchorId="4AB838F7" wp14:editId="70952DDA">
+          <wp:inline distT="0" distB="0" distL="0" distR="0" wp14:anchorId="4AB838F7" wp14:editId="4EEB2265">
             <wp:extent cx="6120130" cy="2974975"/>
             <wp:effectExtent l="0" t="0" r="0" b="0"/>
             <wp:docPr id="1646146126" name="Picture 1" descr="A graph of different colored bars&#10;&#10;AI-generated content may be incorrect."/>
@@ -3045,6 +3037,9 @@
     </w:p>
     <w:p>
       <w:r>
+        <w:rPr>
+          <w:noProof/>
+        </w:rPr>
         <w:lastRenderedPageBreak/>
         <w:drawing>
           <wp:inline distT="0" distB="0" distL="0" distR="0" wp14:anchorId="7B6182E9" wp14:editId="569C0F55">
@@ -3100,7 +3095,13 @@
         <w:t>V2G og lige netop også termisk lagring</w:t>
       </w:r>
       <w:r>
-        <w:t xml:space="preserve"> ned FOA og NOR</w:t>
+        <w:t xml:space="preserve"> </w:t>
+      </w:r>
+      <w:r>
+        <w:t>end</w:t>
+      </w:r>
+      <w:r>
+        <w:t xml:space="preserve"> FOA og NOR</w:t>
       </w:r>
       <w:r>
         <w:t xml:space="preserve">, mens NOR i størst omfang </w:t>
@@ -3878,10 +3879,7 @@
         <w:t>, mens eksporten, der ellers så</w:t>
       </w:r>
       <w:r>
-        <w:t xml:space="preserve"> stor ud </w:t>
-      </w:r>
-      <w:r>
-        <w:t>blot</w:t>
+        <w:t xml:space="preserve"> stor ud blot</w:t>
       </w:r>
       <w:r>
         <w:t xml:space="preserve"> medfører en lille indtjening (hvilken ikke regnes med i TC</w:t>
@@ -3954,7 +3952,16 @@
     </w:p>
     <w:p>
       <w:r>
-        <w:t xml:space="preserve">For mig at se tyder dette på, at vi allerede har et udmærket grundforløb. Efter mit møde med JZT regner jeg med at have en større balance i systemet; helst </w:t>
+        <w:t>For mig at se tyder dette på, at vi allerede har et udmærket grundforløb</w:t>
+      </w:r>
+      <w:r>
+        <w:t xml:space="preserve">, om end nogle væsentlige elementer skal </w:t>
+      </w:r>
+      <w:r>
+        <w:t>kontrolleres</w:t>
+      </w:r>
+      <w:r>
+        <w:t xml:space="preserve">. Efter mit møde med JZT regner jeg med at have en større balance i systemet; helst </w:t>
       </w:r>
       <w:r>
         <w:t>v</w:t>
@@ -4040,6 +4047,9 @@
     <w:p>
       <w:r>
         <w:t xml:space="preserve">Ikke desto mindre er </w:t>
+      </w:r>
+      <w:r>
+        <w:t xml:space="preserve">det </w:t>
       </w:r>
       <w:r>
         <w:t>snart tid til at støde til modellen</w:t>

</xml_diff>